<commit_message>
changed routes and LogsController functions
</commit_message>
<xml_diff>
--- a/readme.docx
+++ b/readme.docx
@@ -5,16 +5,12 @@
     <w:p>
       <w:pPr>
         <w:pStyle w:val="Normal"/>
-        <w:bidi w:val="1"/>
-        <w:jc w:val="left"/>
-        <w:rPr>
-          <w:rtl w:val="true"/>
-        </w:rPr>
-      </w:pPr>
-      <w:r>
-        <w:rPr>
-          <w:rtl w:val="true"/>
-        </w:rPr>
+        <w:bidi w:val="0"/>
+        <w:jc w:val="left"/>
+        <w:rPr/>
+      </w:pPr>
+      <w:r>
+        <w:rPr/>
       </w:r>
     </w:p>
     <w:p>
@@ -155,16 +151,149 @@
     <w:p>
       <w:pPr>
         <w:pStyle w:val="Normal"/>
-        <w:bidi w:val="1"/>
-        <w:jc w:val="left"/>
-        <w:rPr>
-          <w:rtl w:val="true"/>
-        </w:rPr>
-      </w:pPr>
-      <w:r>
-        <w:rPr>
-          <w:rtl w:val="true"/>
-        </w:rPr>
+        <w:bidi w:val="0"/>
+        <w:jc w:val="left"/>
+        <w:rPr/>
+      </w:pPr>
+      <w:r>
+        <w:rPr/>
+      </w:r>
+    </w:p>
+    <w:p>
+      <w:pPr>
+        <w:pStyle w:val="Normal"/>
+        <w:bidi w:val="0"/>
+        <w:jc w:val="left"/>
+        <w:rPr/>
+      </w:pPr>
+      <w:r>
+        <w:rPr/>
+      </w:r>
+    </w:p>
+    <w:p>
+      <w:pPr>
+        <w:pStyle w:val="Normal"/>
+        <w:bidi w:val="0"/>
+        <w:jc w:val="left"/>
+        <w:rPr/>
+      </w:pPr>
+      <w:r>
+        <w:rPr/>
+      </w:r>
+    </w:p>
+    <w:p>
+      <w:pPr>
+        <w:pStyle w:val="Normal"/>
+        <w:bidi w:val="0"/>
+        <w:jc w:val="left"/>
+        <w:rPr/>
+      </w:pPr>
+      <w:r>
+        <w:rPr/>
+      </w:r>
+    </w:p>
+    <w:p>
+      <w:pPr>
+        <w:pStyle w:val="Normal"/>
+        <w:bidi w:val="0"/>
+        <w:jc w:val="left"/>
+        <w:rPr/>
+      </w:pPr>
+      <w:r>
+        <w:rPr/>
+      </w:r>
+    </w:p>
+    <w:p>
+      <w:pPr>
+        <w:pStyle w:val="Normal"/>
+        <w:bidi w:val="0"/>
+        <w:jc w:val="left"/>
+        <w:rPr/>
+      </w:pPr>
+      <w:r>
+        <w:rPr/>
+      </w:r>
+    </w:p>
+    <w:p>
+      <w:pPr>
+        <w:pStyle w:val="Normal"/>
+        <w:bidi w:val="0"/>
+        <w:jc w:val="left"/>
+        <w:rPr/>
+      </w:pPr>
+      <w:r>
+        <w:rPr/>
+        <w:t>routes:</w:t>
+      </w:r>
+    </w:p>
+    <w:p>
+      <w:pPr>
+        <w:pStyle w:val="Normal"/>
+        <w:bidi w:val="0"/>
+        <w:jc w:val="left"/>
+        <w:rPr/>
+      </w:pPr>
+      <w:r>
+        <w:rPr/>
+      </w:r>
+    </w:p>
+    <w:p>
+      <w:pPr>
+        <w:pStyle w:val="Normal"/>
+        <w:bidi w:val="0"/>
+        <w:jc w:val="left"/>
+        <w:rPr/>
+      </w:pPr>
+      <w:r>
+        <w:rPr/>
+        <w:t>GET</w:t>
+        <w:tab/>
+        <w:tab/>
+        <w:tab/>
+        <w:t>/logs/{page}</w:t>
+        <w:tab/>
+        <w:tab/>
+        <w:tab/>
+        <w:tab/>
+        <w:tab/>
+        <w:t>user logins</w:t>
+      </w:r>
+    </w:p>
+    <w:p>
+      <w:pPr>
+        <w:pStyle w:val="Normal"/>
+        <w:bidi w:val="0"/>
+        <w:jc w:val="left"/>
+        <w:rPr/>
+      </w:pPr>
+      <w:r>
+        <w:rPr/>
+        <w:t>GET</w:t>
+        <w:tab/>
+        <w:tab/>
+        <w:tab/>
+        <w:t>/logdetails/{username}/{page}</w:t>
+        <w:tab/>
+        <w:tab/>
+        <w:t>user login details</w:t>
+      </w:r>
+    </w:p>
+    <w:p>
+      <w:pPr>
+        <w:pStyle w:val="Normal"/>
+        <w:bidi w:val="0"/>
+        <w:jc w:val="left"/>
+        <w:rPr/>
+      </w:pPr>
+      <w:r>
+        <w:rPr/>
+        <w:t>GET</w:t>
+        <w:tab/>
+        <w:tab/>
+        <w:tab/>
+        <w:t>/weblogs/{connection_log_id}/{page}</w:t>
+        <w:tab/>
+        <w:t>user web requests</w:t>
       </w:r>
     </w:p>
     <w:p>

</xml_diff>

<commit_message>
test page for testing API
</commit_message>
<xml_diff>
--- a/readme.docx
+++ b/readme.docx
@@ -26,8 +26,360 @@
         <w:rPr>
           <w:rtl w:val="true"/>
         </w:rPr>
+        <w:t>پیش نیازها</w:t>
+      </w:r>
+      <w:r>
+        <w:rPr>
+          <w:rtl w:val="true"/>
+        </w:rPr>
+        <w:t>:</w:t>
+      </w:r>
+    </w:p>
+    <w:p>
+      <w:pPr>
+        <w:pStyle w:val="Normal"/>
+        <w:bidi w:val="1"/>
+        <w:jc w:val="left"/>
+        <w:rPr>
+          <w:rtl w:val="true"/>
+        </w:rPr>
+      </w:pPr>
+      <w:r>
+        <w:rPr>
+          <w:rtl w:val="true"/>
+        </w:rPr>
+      </w:r>
+    </w:p>
+    <w:p>
+      <w:pPr>
+        <w:pStyle w:val="Normal"/>
+        <w:bidi w:val="1"/>
+        <w:jc w:val="left"/>
+        <w:rPr/>
+      </w:pPr>
+      <w:r>
+        <w:rPr/>
+        <w:t>php-intl</w:t>
+      </w:r>
+    </w:p>
+    <w:p>
+      <w:pPr>
+        <w:pStyle w:val="Normal"/>
+        <w:bidi w:val="1"/>
+        <w:jc w:val="left"/>
+        <w:rPr>
+          <w:rtl w:val="true"/>
+        </w:rPr>
+      </w:pPr>
+      <w:r>
+        <w:rPr>
+          <w:rtl w:val="true"/>
+        </w:rPr>
+        <w:t xml:space="preserve">برای نصب اکستنشن فوق در </w:t>
+      </w:r>
+      <w:r>
+        <w:rPr/>
+        <w:t>php.ini</w:t>
+      </w:r>
+      <w:r>
+        <w:rPr>
+          <w:rtl w:val="true"/>
+        </w:rPr>
+        <w:t xml:space="preserve"> </w:t>
+      </w:r>
+      <w:r>
+        <w:rPr>
+          <w:rtl w:val="true"/>
+        </w:rPr>
+        <w:t>کامنت</w:t>
+      </w:r>
+    </w:p>
+    <w:p>
+      <w:pPr>
+        <w:pStyle w:val="Normal"/>
+        <w:bidi w:val="1"/>
+        <w:jc w:val="right"/>
+        <w:rPr>
+          <w:rtl w:val="true"/>
+        </w:rPr>
+      </w:pPr>
+      <w:r>
+        <w:rPr/>
+        <w:t>extension=php_intl.dll</w:t>
+      </w:r>
+      <w:r>
+        <w:rPr>
+          <w:rtl w:val="true"/>
+        </w:rPr>
+        <w:t xml:space="preserve"> </w:t>
+      </w:r>
+    </w:p>
+    <w:p>
+      <w:pPr>
+        <w:pStyle w:val="Normal"/>
+        <w:bidi w:val="1"/>
+        <w:jc w:val="left"/>
+        <w:rPr>
+          <w:rtl w:val="true"/>
+        </w:rPr>
+      </w:pPr>
+      <w:r>
+        <w:rPr>
+          <w:rtl w:val="true"/>
+        </w:rPr>
+        <w:t>را حذف کنید</w:t>
+      </w:r>
+      <w:r>
+        <w:rPr>
+          <w:rtl w:val="true"/>
+        </w:rPr>
+        <w:t>.</w:t>
+      </w:r>
+    </w:p>
+    <w:p>
+      <w:pPr>
+        <w:pStyle w:val="Normal"/>
+        <w:bidi w:val="1"/>
+        <w:jc w:val="left"/>
+        <w:rPr>
+          <w:rtl w:val="true"/>
+        </w:rPr>
+      </w:pPr>
+      <w:r>
+        <w:rPr>
+          <w:rtl w:val="true"/>
+        </w:rPr>
+      </w:r>
+    </w:p>
+    <w:p>
+      <w:pPr>
+        <w:pStyle w:val="Normal"/>
+        <w:bidi w:val="1"/>
+        <w:jc w:val="left"/>
+        <w:rPr/>
+      </w:pPr>
+      <w:r>
+        <w:rPr>
+          <w:rtl w:val="true"/>
+        </w:rPr>
+        <w:t xml:space="preserve">نصب در </w:t>
+      </w:r>
+      <w:r>
+        <w:rPr/>
+        <w:t>Ubuntu</w:t>
+      </w:r>
+    </w:p>
+    <w:p>
+      <w:pPr>
+        <w:pStyle w:val="Normal"/>
+        <w:bidi w:val="0"/>
+        <w:jc w:val="left"/>
+        <w:rPr/>
+      </w:pPr>
+      <w:r>
+        <w:rPr/>
+        <w:t xml:space="preserve">$ sudo apt-get install php5-intl </w:t>
+      </w:r>
+    </w:p>
+    <w:p>
+      <w:pPr>
+        <w:pStyle w:val="Normal"/>
+        <w:bidi w:val="0"/>
+        <w:jc w:val="left"/>
+        <w:rPr/>
+      </w:pPr>
+      <w:r>
+        <w:rPr/>
+        <w:t xml:space="preserve">$ sudo apt-get install php-intl </w:t>
+      </w:r>
+    </w:p>
+    <w:p>
+      <w:pPr>
+        <w:pStyle w:val="Normal"/>
+        <w:bidi w:val="1"/>
+        <w:jc w:val="left"/>
+        <w:rPr>
+          <w:rtl w:val="true"/>
+        </w:rPr>
+      </w:pPr>
+      <w:r>
+        <w:rPr>
+          <w:rtl w:val="true"/>
+        </w:rPr>
+      </w:r>
+    </w:p>
+    <w:p>
+      <w:pPr>
+        <w:pStyle w:val="Normal"/>
+        <w:bidi w:val="1"/>
+        <w:jc w:val="left"/>
+        <w:rPr>
+          <w:rtl w:val="true"/>
+        </w:rPr>
+      </w:pPr>
+      <w:r>
+        <w:rPr>
+          <w:rtl w:val="true"/>
+        </w:rPr>
+      </w:r>
+    </w:p>
+    <w:p>
+      <w:pPr>
+        <w:pStyle w:val="Normal"/>
+        <w:bidi w:val="1"/>
+        <w:jc w:val="left"/>
+        <w:rPr>
+          <w:rtl w:val="true"/>
+        </w:rPr>
+      </w:pPr>
+      <w:r>
+        <w:rPr>
+          <w:rtl w:val="true"/>
+        </w:rPr>
+        <w:t>تنظیمات</w:t>
+      </w:r>
+      <w:r>
+        <w:rPr>
+          <w:rtl w:val="true"/>
+        </w:rPr>
+        <w:t>:</w:t>
+      </w:r>
+    </w:p>
+    <w:p>
+      <w:pPr>
+        <w:pStyle w:val="Normal"/>
+        <w:bidi w:val="1"/>
+        <w:jc w:val="left"/>
+        <w:rPr>
+          <w:rtl w:val="true"/>
+        </w:rPr>
+      </w:pPr>
+      <w:r>
+        <w:rPr>
+          <w:rtl w:val="true"/>
+        </w:rPr>
+      </w:r>
+    </w:p>
+    <w:p>
+      <w:pPr>
+        <w:pStyle w:val="Normal"/>
+        <w:bidi w:val="1"/>
+        <w:jc w:val="left"/>
+        <w:rPr>
+          <w:rtl w:val="true"/>
+        </w:rPr>
+      </w:pPr>
+      <w:r>
+        <w:rPr>
+          <w:rtl w:val="true"/>
+        </w:rPr>
+        <w:t xml:space="preserve">برای ورود تنظیمات اتصال به دیتابیس از فایل </w:t>
+      </w:r>
+      <w:r>
+        <w:rPr/>
+        <w:t>env.example</w:t>
+      </w:r>
+      <w:r>
+        <w:rPr>
+          <w:rtl w:val="true"/>
+        </w:rPr>
+        <w:t xml:space="preserve">. </w:t>
+      </w:r>
+      <w:r>
+        <w:rPr>
+          <w:rtl w:val="true"/>
+        </w:rPr>
+        <w:t xml:space="preserve">کپی گرفته و آن را با نام </w:t>
+      </w:r>
+      <w:r>
+        <w:rPr/>
+        <w:t>env</w:t>
+      </w:r>
+      <w:r>
+        <w:rPr>
+          <w:rtl w:val="true"/>
+        </w:rPr>
+        <w:t xml:space="preserve">. </w:t>
+      </w:r>
+      <w:r>
+        <w:rPr>
+          <w:rtl w:val="true"/>
+        </w:rPr>
+        <w:t>دخیره کنید</w:t>
+      </w:r>
+      <w:r>
+        <w:rPr>
+          <w:rtl w:val="true"/>
+        </w:rPr>
+        <w:t>.</w:t>
+      </w:r>
+    </w:p>
+    <w:p>
+      <w:pPr>
+        <w:pStyle w:val="Normal"/>
+        <w:bidi w:val="1"/>
+        <w:jc w:val="left"/>
+        <w:rPr>
+          <w:rtl w:val="true"/>
+        </w:rPr>
+      </w:pPr>
+      <w:r>
+        <w:rPr>
+          <w:rtl w:val="true"/>
+        </w:rPr>
+      </w:r>
+    </w:p>
+    <w:p>
+      <w:pPr>
+        <w:pStyle w:val="Normal"/>
+        <w:bidi w:val="1"/>
+        <w:jc w:val="left"/>
+        <w:rPr>
+          <w:rtl w:val="true"/>
+        </w:rPr>
+      </w:pPr>
+      <w:r>
+        <w:rPr>
+          <w:rtl w:val="true"/>
+        </w:rPr>
+      </w:r>
+    </w:p>
+    <w:p>
+      <w:pPr>
+        <w:pStyle w:val="Normal"/>
+        <w:bidi w:val="1"/>
+        <w:jc w:val="left"/>
+        <w:rPr>
+          <w:rtl w:val="true"/>
+        </w:rPr>
+      </w:pPr>
+      <w:r>
+        <w:rPr>
+          <w:rtl w:val="true"/>
+        </w:rPr>
         <w:t>تولید اطلاعات تست</w:t>
       </w:r>
+      <w:r>
+        <w:rPr>
+          <w:rtl w:val="true"/>
+        </w:rPr>
+        <w:t>:</w:t>
+      </w:r>
+    </w:p>
+    <w:p>
+      <w:pPr>
+        <w:pStyle w:val="Normal"/>
+        <w:bidi w:val="1"/>
+        <w:jc w:val="left"/>
+        <w:rPr>
+          <w:rtl w:val="true"/>
+        </w:rPr>
+      </w:pPr>
+      <w:r>
+        <w:rPr>
+          <w:rtl w:val="true"/>
+        </w:rPr>
+      </w:r>
     </w:p>
     <w:p>
       <w:pPr>
@@ -146,28 +498,6 @@
       <w:r>
         <w:rPr/>
         <w:t>$ php artisan serve</w:t>
-      </w:r>
-    </w:p>
-    <w:p>
-      <w:pPr>
-        <w:pStyle w:val="Normal"/>
-        <w:bidi w:val="0"/>
-        <w:jc w:val="left"/>
-        <w:rPr/>
-      </w:pPr>
-      <w:r>
-        <w:rPr/>
-      </w:r>
-    </w:p>
-    <w:p>
-      <w:pPr>
-        <w:pStyle w:val="Normal"/>
-        <w:bidi w:val="0"/>
-        <w:jc w:val="left"/>
-        <w:rPr/>
-      </w:pPr>
-      <w:r>
-        <w:rPr/>
       </w:r>
     </w:p>
     <w:p>

</xml_diff>

<commit_message>
[FORMATTING] tidied the test.php javascripts
</commit_message>
<xml_diff>
--- a/readme.docx
+++ b/readme.docx
@@ -91,7 +91,19 @@
         <w:rPr>
           <w:rtl w:val="true"/>
         </w:rPr>
-        <w:t>کامنت</w:t>
+        <w:t xml:space="preserve">کامنت </w:t>
+      </w:r>
+      <w:r>
+        <w:rPr>
+          <w:rtl w:val="true"/>
+        </w:rPr>
+        <w:t>خط زیر را حذف کنید</w:t>
+      </w:r>
+      <w:r>
+        <w:rPr>
+          <w:rtl w:val="true"/>
+        </w:rPr>
+        <w:t>.</w:t>
       </w:r>
     </w:p>
     <w:p>
@@ -127,7 +139,178 @@
         <w:rPr>
           <w:rtl w:val="true"/>
         </w:rPr>
-        <w:t>را حذف کنید</w:t>
+      </w:r>
+    </w:p>
+    <w:p>
+      <w:pPr>
+        <w:pStyle w:val="Normal"/>
+        <w:bidi w:val="1"/>
+        <w:jc w:val="left"/>
+        <w:rPr>
+          <w:rtl w:val="true"/>
+        </w:rPr>
+      </w:pPr>
+      <w:r>
+        <w:rPr>
+          <w:rtl w:val="true"/>
+        </w:rPr>
+      </w:r>
+    </w:p>
+    <w:p>
+      <w:pPr>
+        <w:pStyle w:val="Normal"/>
+        <w:bidi w:val="1"/>
+        <w:jc w:val="left"/>
+        <w:rPr/>
+      </w:pPr>
+      <w:r>
+        <w:rPr>
+          <w:rtl w:val="true"/>
+        </w:rPr>
+        <w:t xml:space="preserve">نصب در </w:t>
+      </w:r>
+      <w:r>
+        <w:rPr/>
+        <w:t>Ubuntu</w:t>
+      </w:r>
+    </w:p>
+    <w:p>
+      <w:pPr>
+        <w:pStyle w:val="Normal"/>
+        <w:bidi w:val="0"/>
+        <w:jc w:val="left"/>
+        <w:rPr/>
+      </w:pPr>
+      <w:r>
+        <w:rPr/>
+        <w:t xml:space="preserve">$ sudo apt-get install php5-intl </w:t>
+      </w:r>
+    </w:p>
+    <w:p>
+      <w:pPr>
+        <w:pStyle w:val="Normal"/>
+        <w:bidi w:val="0"/>
+        <w:jc w:val="left"/>
+        <w:rPr/>
+      </w:pPr>
+      <w:r>
+        <w:rPr/>
+        <w:t xml:space="preserve">$ sudo apt-get install php-intl </w:t>
+      </w:r>
+    </w:p>
+    <w:p>
+      <w:pPr>
+        <w:pStyle w:val="Normal"/>
+        <w:bidi w:val="1"/>
+        <w:jc w:val="left"/>
+        <w:rPr>
+          <w:rtl w:val="true"/>
+        </w:rPr>
+      </w:pPr>
+      <w:r>
+        <w:rPr>
+          <w:rtl w:val="true"/>
+        </w:rPr>
+      </w:r>
+    </w:p>
+    <w:p>
+      <w:pPr>
+        <w:pStyle w:val="Normal"/>
+        <w:bidi w:val="1"/>
+        <w:jc w:val="left"/>
+        <w:rPr>
+          <w:rtl w:val="true"/>
+        </w:rPr>
+      </w:pPr>
+      <w:r>
+        <w:rPr>
+          <w:rtl w:val="true"/>
+        </w:rPr>
+      </w:r>
+    </w:p>
+    <w:p>
+      <w:pPr>
+        <w:pStyle w:val="Normal"/>
+        <w:bidi w:val="1"/>
+        <w:jc w:val="left"/>
+        <w:rPr>
+          <w:rtl w:val="true"/>
+        </w:rPr>
+      </w:pPr>
+      <w:r>
+        <w:rPr>
+          <w:rtl w:val="true"/>
+        </w:rPr>
+        <w:t>تنظیمات</w:t>
+      </w:r>
+      <w:r>
+        <w:rPr>
+          <w:rtl w:val="true"/>
+        </w:rPr>
+        <w:t>:</w:t>
+      </w:r>
+    </w:p>
+    <w:p>
+      <w:pPr>
+        <w:pStyle w:val="Normal"/>
+        <w:bidi w:val="1"/>
+        <w:jc w:val="left"/>
+        <w:rPr>
+          <w:rtl w:val="true"/>
+        </w:rPr>
+      </w:pPr>
+      <w:r>
+        <w:rPr>
+          <w:rtl w:val="true"/>
+        </w:rPr>
+      </w:r>
+    </w:p>
+    <w:p>
+      <w:pPr>
+        <w:pStyle w:val="Normal"/>
+        <w:bidi w:val="1"/>
+        <w:jc w:val="left"/>
+        <w:rPr>
+          <w:rtl w:val="true"/>
+        </w:rPr>
+      </w:pPr>
+      <w:r>
+        <w:rPr>
+          <w:rtl w:val="true"/>
+        </w:rPr>
+        <w:t xml:space="preserve">برای ورود تنظیمات اتصال به دیتابیس از فایل </w:t>
+      </w:r>
+      <w:r>
+        <w:rPr/>
+        <w:t>env.example</w:t>
+      </w:r>
+      <w:r>
+        <w:rPr>
+          <w:rtl w:val="true"/>
+        </w:rPr>
+        <w:t xml:space="preserve">. </w:t>
+      </w:r>
+      <w:r>
+        <w:rPr>
+          <w:rtl w:val="true"/>
+        </w:rPr>
+        <w:t xml:space="preserve">کپی گرفته و آن را با نام </w:t>
+      </w:r>
+      <w:r>
+        <w:rPr/>
+        <w:t>env</w:t>
+      </w:r>
+      <w:r>
+        <w:rPr>
+          <w:rtl w:val="true"/>
+        </w:rPr>
+        <w:t xml:space="preserve">. </w:t>
+      </w:r>
+      <w:r>
+        <w:rPr>
+          <w:rtl w:val="true"/>
+        </w:rPr>
+        <w:t>دخیره کنید</w:t>
       </w:r>
       <w:r>
         <w:rPr>
@@ -156,87 +339,30 @@
         <w:pStyle w:val="Normal"/>
         <w:bidi w:val="1"/>
         <w:jc w:val="left"/>
-        <w:rPr/>
-      </w:pPr>
-      <w:r>
-        <w:rPr>
-          <w:rtl w:val="true"/>
-        </w:rPr>
-        <w:t xml:space="preserve">نصب در </w:t>
-      </w:r>
-      <w:r>
-        <w:rPr/>
-        <w:t>Ubuntu</w:t>
-      </w:r>
-    </w:p>
-    <w:p>
-      <w:pPr>
-        <w:pStyle w:val="Normal"/>
-        <w:bidi w:val="0"/>
-        <w:jc w:val="left"/>
-        <w:rPr/>
-      </w:pPr>
-      <w:r>
-        <w:rPr/>
-        <w:t xml:space="preserve">$ sudo apt-get install php5-intl </w:t>
-      </w:r>
-    </w:p>
-    <w:p>
-      <w:pPr>
-        <w:pStyle w:val="Normal"/>
-        <w:bidi w:val="0"/>
-        <w:jc w:val="left"/>
-        <w:rPr/>
-      </w:pPr>
-      <w:r>
-        <w:rPr/>
-        <w:t xml:space="preserve">$ sudo apt-get install php-intl </w:t>
-      </w:r>
-    </w:p>
-    <w:p>
-      <w:pPr>
-        <w:pStyle w:val="Normal"/>
-        <w:bidi w:val="1"/>
-        <w:jc w:val="left"/>
-        <w:rPr>
-          <w:rtl w:val="true"/>
-        </w:rPr>
-      </w:pPr>
-      <w:r>
-        <w:rPr>
-          <w:rtl w:val="true"/>
-        </w:rPr>
-      </w:r>
-    </w:p>
-    <w:p>
-      <w:pPr>
-        <w:pStyle w:val="Normal"/>
-        <w:bidi w:val="1"/>
-        <w:jc w:val="left"/>
-        <w:rPr>
-          <w:rtl w:val="true"/>
-        </w:rPr>
-      </w:pPr>
-      <w:r>
-        <w:rPr>
-          <w:rtl w:val="true"/>
-        </w:rPr>
-      </w:r>
-    </w:p>
-    <w:p>
-      <w:pPr>
-        <w:pStyle w:val="Normal"/>
-        <w:bidi w:val="1"/>
-        <w:jc w:val="left"/>
-        <w:rPr>
-          <w:rtl w:val="true"/>
-        </w:rPr>
-      </w:pPr>
-      <w:r>
-        <w:rPr>
-          <w:rtl w:val="true"/>
-        </w:rPr>
-        <w:t>تنظیمات</w:t>
+        <w:rPr>
+          <w:rtl w:val="true"/>
+        </w:rPr>
+      </w:pPr>
+      <w:r>
+        <w:rPr>
+          <w:rtl w:val="true"/>
+        </w:rPr>
+      </w:r>
+    </w:p>
+    <w:p>
+      <w:pPr>
+        <w:pStyle w:val="Normal"/>
+        <w:bidi w:val="1"/>
+        <w:jc w:val="left"/>
+        <w:rPr>
+          <w:rtl w:val="true"/>
+        </w:rPr>
+      </w:pPr>
+      <w:r>
+        <w:rPr>
+          <w:rtl w:val="true"/>
+        </w:rPr>
+        <w:t>تولید اطلاعات تست</w:t>
       </w:r>
       <w:r>
         <w:rPr>
@@ -273,39 +399,23 @@
         <w:rPr>
           <w:rtl w:val="true"/>
         </w:rPr>
-        <w:t xml:space="preserve">برای ورود تنظیمات اتصال به دیتابیس از فایل </w:t>
-      </w:r>
-      <w:r>
-        <w:rPr/>
-        <w:t>env.example</w:t>
-      </w:r>
-      <w:r>
-        <w:rPr>
-          <w:rtl w:val="true"/>
-        </w:rPr>
-        <w:t xml:space="preserve">. </w:t>
-      </w:r>
-      <w:r>
-        <w:rPr>
-          <w:rtl w:val="true"/>
-        </w:rPr>
-        <w:t xml:space="preserve">کپی گرفته و آن را با نام </w:t>
-      </w:r>
-      <w:r>
-        <w:rPr/>
-        <w:t>env</w:t>
-      </w:r>
-      <w:r>
-        <w:rPr>
-          <w:rtl w:val="true"/>
-        </w:rPr>
-        <w:t xml:space="preserve">. </w:t>
-      </w:r>
-      <w:r>
-        <w:rPr>
-          <w:rtl w:val="true"/>
-        </w:rPr>
-        <w:t>دخیره کنید</w:t>
+        <w:t xml:space="preserve">برای تولید فایل </w:t>
+      </w:r>
+      <w:r>
+        <w:rPr/>
+        <w:t>sql</w:t>
+      </w:r>
+      <w:r>
+        <w:rPr>
+          <w:rtl w:val="true"/>
+        </w:rPr>
+        <w:t xml:space="preserve"> </w:t>
+      </w:r>
+      <w:r>
+        <w:rPr>
+          <w:rtl w:val="true"/>
+        </w:rPr>
+        <w:t>شامل اطلاعات تست از اسکریپت نوشته شده به زبان پیتون استفاده کنید</w:t>
       </w:r>
       <w:r>
         <w:rPr>
@@ -332,111 +442,6 @@
     <w:p>
       <w:pPr>
         <w:pStyle w:val="Normal"/>
-        <w:bidi w:val="1"/>
-        <w:jc w:val="left"/>
-        <w:rPr>
-          <w:rtl w:val="true"/>
-        </w:rPr>
-      </w:pPr>
-      <w:r>
-        <w:rPr>
-          <w:rtl w:val="true"/>
-        </w:rPr>
-      </w:r>
-    </w:p>
-    <w:p>
-      <w:pPr>
-        <w:pStyle w:val="Normal"/>
-        <w:bidi w:val="1"/>
-        <w:jc w:val="left"/>
-        <w:rPr>
-          <w:rtl w:val="true"/>
-        </w:rPr>
-      </w:pPr>
-      <w:r>
-        <w:rPr>
-          <w:rtl w:val="true"/>
-        </w:rPr>
-        <w:t>تولید اطلاعات تست</w:t>
-      </w:r>
-      <w:r>
-        <w:rPr>
-          <w:rtl w:val="true"/>
-        </w:rPr>
-        <w:t>:</w:t>
-      </w:r>
-    </w:p>
-    <w:p>
-      <w:pPr>
-        <w:pStyle w:val="Normal"/>
-        <w:bidi w:val="1"/>
-        <w:jc w:val="left"/>
-        <w:rPr>
-          <w:rtl w:val="true"/>
-        </w:rPr>
-      </w:pPr>
-      <w:r>
-        <w:rPr>
-          <w:rtl w:val="true"/>
-        </w:rPr>
-      </w:r>
-    </w:p>
-    <w:p>
-      <w:pPr>
-        <w:pStyle w:val="Normal"/>
-        <w:bidi w:val="1"/>
-        <w:jc w:val="left"/>
-        <w:rPr>
-          <w:rtl w:val="true"/>
-        </w:rPr>
-      </w:pPr>
-      <w:r>
-        <w:rPr>
-          <w:rtl w:val="true"/>
-        </w:rPr>
-        <w:t xml:space="preserve">برای تولید فایل </w:t>
-      </w:r>
-      <w:r>
-        <w:rPr/>
-        <w:t>sql</w:t>
-      </w:r>
-      <w:r>
-        <w:rPr>
-          <w:rtl w:val="true"/>
-        </w:rPr>
-        <w:t xml:space="preserve"> </w:t>
-      </w:r>
-      <w:r>
-        <w:rPr>
-          <w:rtl w:val="true"/>
-        </w:rPr>
-        <w:t>شامل اطلاعات تست از اسکریپت نوشته شده به زبان پیتون استفاده کنید</w:t>
-      </w:r>
-      <w:r>
-        <w:rPr>
-          <w:rtl w:val="true"/>
-        </w:rPr>
-        <w:t>.</w:t>
-      </w:r>
-    </w:p>
-    <w:p>
-      <w:pPr>
-        <w:pStyle w:val="Normal"/>
-        <w:bidi w:val="1"/>
-        <w:jc w:val="left"/>
-        <w:rPr>
-          <w:rtl w:val="true"/>
-        </w:rPr>
-      </w:pPr>
-      <w:r>
-        <w:rPr>
-          <w:rtl w:val="true"/>
-        </w:rPr>
-      </w:r>
-    </w:p>
-    <w:p>
-      <w:pPr>
-        <w:pStyle w:val="Normal"/>
         <w:bidi w:val="0"/>
         <w:jc w:val="left"/>
         <w:rPr/>
@@ -497,11 +502,7 @@
       </w:pPr>
       <w:r>
         <w:rPr/>
-        <w:t>$ php -</w:t>
-      </w:r>
-      <w:r>
-        <w:rPr/>
-        <w:t>S localhost:8000 -t /public</w:t>
+        <w:t>$ php -S localhost:8000 -t /public</w:t>
       </w:r>
     </w:p>
     <w:p>

</xml_diff>

<commit_message>
[DOC] changed to weblog only table
</commit_message>
<xml_diff>
--- a/readme.docx
+++ b/readme.docx
@@ -91,13 +91,7 @@
         <w:rPr>
           <w:rtl w:val="true"/>
         </w:rPr>
-        <w:t xml:space="preserve">کامنت </w:t>
-      </w:r>
-      <w:r>
-        <w:rPr>
-          <w:rtl w:val="true"/>
-        </w:rPr>
-        <w:t>خط زیر را حذف کنید</w:t>
+        <w:t>کامنت خط زیر را حذف کنید</w:t>
       </w:r>
       <w:r>
         <w:rPr>
@@ -591,7 +585,15 @@
         <w:tab/>
         <w:tab/>
         <w:tab/>
-        <w:t>user logins</w:t>
+        <w:tab/>
+      </w:r>
+      <w:r>
+        <w:rPr/>
+        <w:t>all</w:t>
+      </w:r>
+      <w:r>
+        <w:rPr/>
+        <w:t xml:space="preserve"> logins</w:t>
       </w:r>
     </w:p>
     <w:p>
@@ -607,10 +609,24 @@
         <w:tab/>
         <w:tab/>
         <w:tab/>
-        <w:t>/logdetails/{username}/{page}</w:t>
-        <w:tab/>
-        <w:tab/>
-        <w:t>user login details</w:t>
+        <w:t>/</w:t>
+      </w:r>
+      <w:r>
+        <w:rPr/>
+        <w:t>logs</w:t>
+      </w:r>
+      <w:r>
+        <w:rPr/>
+        <w:t>/{username}/{page}</w:t>
+        <w:tab/>
+        <w:tab/>
+        <w:tab/>
+        <w:tab/>
+        <w:t xml:space="preserve">user login </w:t>
+      </w:r>
+      <w:r>
+        <w:rPr/>
+        <w:t>by username</w:t>
       </w:r>
     </w:p>
     <w:p>
@@ -626,9 +642,37 @@
         <w:tab/>
         <w:tab/>
         <w:tab/>
-        <w:t>/weblogs/{connection_log_id}/{page}</w:t>
-        <w:tab/>
-        <w:t>user web requests</w:t>
+        <w:t>/</w:t>
+      </w:r>
+      <w:r>
+        <w:rPr/>
+        <w:t>logs</w:t>
+      </w:r>
+      <w:r>
+        <w:rPr/>
+        <w:t>/{</w:t>
+      </w:r>
+      <w:r>
+        <w:rPr/>
+        <w:t>username</w:t>
+      </w:r>
+      <w:r>
+        <w:rPr/>
+        <w:t>}/</w:t>
+      </w:r>
+      <w:r>
+        <w:rPr/>
+        <w:t>{startdate}/{enddate}/</w:t>
+      </w:r>
+      <w:r>
+        <w:rPr/>
+        <w:t>{page}</w:t>
+        <w:tab/>
+        <w:t xml:space="preserve">user </w:t>
+      </w:r>
+      <w:r>
+        <w:rPr/>
+        <w:t>login by username,date</w:t>
       </w:r>
     </w:p>
     <w:p>

</xml_diff>

<commit_message>
[CODE]jwt complete and users db
</commit_message>
<xml_diff>
--- a/readme.docx
+++ b/readme.docx
@@ -796,6 +796,229 @@
     <w:p>
       <w:pPr>
         <w:pStyle w:val="Normal"/>
+        <w:bidi w:val="1"/>
+        <w:jc w:val="left"/>
+        <w:rPr/>
+      </w:pPr>
+      <w:r>
+        <w:rPr>
+          <w:rtl w:val="true"/>
+        </w:rPr>
+      </w:r>
+    </w:p>
+    <w:p>
+      <w:pPr>
+        <w:pStyle w:val="Normal"/>
+        <w:bidi w:val="1"/>
+        <w:jc w:val="left"/>
+        <w:rPr/>
+      </w:pPr>
+      <w:r>
+        <w:rPr>
+          <w:rtl w:val="true"/>
+        </w:rPr>
+        <w:t xml:space="preserve">فرمت </w:t>
+      </w:r>
+      <w:r>
+        <w:rPr/>
+        <w:t>JSON</w:t>
+      </w:r>
+      <w:r>
+        <w:rPr>
+          <w:rtl w:val="true"/>
+        </w:rPr>
+        <w:t xml:space="preserve"> </w:t>
+      </w:r>
+      <w:r>
+        <w:rPr>
+          <w:rtl w:val="true"/>
+        </w:rPr>
+        <w:t>بازگشتی</w:t>
+      </w:r>
+    </w:p>
+    <w:p>
+      <w:pPr>
+        <w:pStyle w:val="Normal"/>
+        <w:bidi w:val="0"/>
+        <w:jc w:val="left"/>
+        <w:rPr/>
+      </w:pPr>
+      <w:r>
+        <w:rPr/>
+        <w:t>{</w:t>
+      </w:r>
+    </w:p>
+    <w:p>
+      <w:pPr>
+        <w:pStyle w:val="Normal"/>
+        <w:bidi w:val="0"/>
+        <w:jc w:val="left"/>
+        <w:rPr/>
+      </w:pPr>
+      <w:r>
+        <w:rPr/>
+        <w:tab/>
+        <w:t>"status" : "success",</w:t>
+      </w:r>
+    </w:p>
+    <w:p>
+      <w:pPr>
+        <w:pStyle w:val="Normal"/>
+        <w:bidi w:val="0"/>
+        <w:jc w:val="left"/>
+        <w:rPr/>
+      </w:pPr>
+      <w:r>
+        <w:rPr/>
+        <w:tab/>
+        <w:t>"data" : [],</w:t>
+      </w:r>
+    </w:p>
+    <w:p>
+      <w:pPr>
+        <w:pStyle w:val="Normal"/>
+        <w:bidi w:val="0"/>
+        <w:jc w:val="left"/>
+        <w:rPr/>
+      </w:pPr>
+      <w:r>
+        <w:rPr/>
+        <w:tab/>
+        <w:t>"total" : 1,</w:t>
+        <w:tab/>
+        <w:tab/>
+        <w:tab/>
+        <w:tab/>
+        <w:tab/>
+        <w:t>// total number of pages</w:t>
+      </w:r>
+    </w:p>
+    <w:p>
+      <w:pPr>
+        <w:pStyle w:val="Normal"/>
+        <w:bidi w:val="0"/>
+        <w:jc w:val="left"/>
+        <w:rPr/>
+      </w:pPr>
+      <w:r>
+        <w:rPr/>
+        <w:tab/>
+        <w:t>"hasNext" : "true",</w:t>
+        <w:tab/>
+        <w:tab/>
+        <w:tab/>
+        <w:tab/>
+        <w:t>// has next page</w:t>
+      </w:r>
+    </w:p>
+    <w:p>
+      <w:pPr>
+        <w:pStyle w:val="Normal"/>
+        <w:bidi w:val="0"/>
+        <w:jc w:val="left"/>
+        <w:rPr/>
+      </w:pPr>
+      <w:r>
+        <w:rPr/>
+        <w:tab/>
+        <w:t>"hasPrev" : "true"</w:t>
+        <w:tab/>
+        <w:tab/>
+        <w:tab/>
+        <w:tab/>
+        <w:t>// has previous page</w:t>
+      </w:r>
+    </w:p>
+    <w:p>
+      <w:pPr>
+        <w:pStyle w:val="Normal"/>
+        <w:bidi w:val="0"/>
+        <w:jc w:val="left"/>
+        <w:rPr/>
+      </w:pPr>
+      <w:r>
+        <w:rPr/>
+        <w:t>}</w:t>
+      </w:r>
+    </w:p>
+    <w:p>
+      <w:pPr>
+        <w:pStyle w:val="Normal"/>
+        <w:bidi w:val="1"/>
+        <w:jc w:val="left"/>
+        <w:rPr/>
+      </w:pPr>
+      <w:r>
+        <w:rPr>
+          <w:rtl w:val="true"/>
+        </w:rPr>
+        <w:t>در صورت وجود خطا</w:t>
+      </w:r>
+    </w:p>
+    <w:p>
+      <w:pPr>
+        <w:pStyle w:val="Normal"/>
+        <w:bidi w:val="0"/>
+        <w:jc w:val="left"/>
+        <w:rPr/>
+      </w:pPr>
+      <w:r>
+        <w:rPr/>
+        <w:t>{</w:t>
+      </w:r>
+    </w:p>
+    <w:p>
+      <w:pPr>
+        <w:pStyle w:val="Normal"/>
+        <w:bidi w:val="0"/>
+        <w:jc w:val="left"/>
+        <w:rPr/>
+      </w:pPr>
+      <w:r>
+        <w:rPr/>
+        <w:tab/>
+        <w:t>"status" : "error",</w:t>
+      </w:r>
+    </w:p>
+    <w:p>
+      <w:pPr>
+        <w:pStyle w:val="Normal"/>
+        <w:bidi w:val="0"/>
+        <w:jc w:val="left"/>
+        <w:rPr/>
+      </w:pPr>
+      <w:r>
+        <w:rPr/>
+        <w:tab/>
+        <w:t>"msg" : "error value"</w:t>
+      </w:r>
+    </w:p>
+    <w:p>
+      <w:pPr>
+        <w:pStyle w:val="Normal"/>
+        <w:bidi w:val="0"/>
+        <w:jc w:val="left"/>
+        <w:rPr/>
+      </w:pPr>
+      <w:r>
+        <w:rPr/>
+        <w:t>}</w:t>
+      </w:r>
+    </w:p>
+    <w:p>
+      <w:pPr>
+        <w:pStyle w:val="Normal"/>
+        <w:bidi w:val="0"/>
+        <w:jc w:val="left"/>
+        <w:rPr/>
+      </w:pPr>
+      <w:r>
+        <w:rPr/>
+      </w:r>
+    </w:p>
+    <w:p>
+      <w:pPr>
+        <w:pStyle w:val="Normal"/>
         <w:bidi w:val="0"/>
         <w:jc w:val="left"/>
         <w:rPr>
@@ -806,13 +1029,7 @@
         <w:rPr>
           <w:highlight w:val="yellow"/>
         </w:rPr>
-        <w:t>/</w:t>
-      </w:r>
-      <w:r>
-        <w:rPr>
-          <w:highlight w:val="yellow"/>
-        </w:rPr>
-        <w:t>logs/{page}</w:t>
+        <w:t>/logs/{page}</w:t>
       </w:r>
     </w:p>
     <w:p>
@@ -1392,32 +1609,24 @@
           <w:szCs w:val="32"/>
           <w:highlight w:val="yellow"/>
         </w:rPr>
-        <w:t>/</w:t>
-      </w:r>
-      <w:r>
+        <w:t>/nases</w:t>
+      </w:r>
+    </w:p>
+    <w:p>
+      <w:pPr>
+        <w:pStyle w:val="Normal"/>
+        <w:bidi w:val="0"/>
+        <w:jc w:val="left"/>
         <w:rPr>
           <w:sz w:val="32"/>
           <w:szCs w:val="32"/>
-          <w:highlight w:val="yellow"/>
-        </w:rPr>
-        <w:t>nases</w:t>
-      </w:r>
-    </w:p>
-    <w:p>
-      <w:pPr>
-        <w:pStyle w:val="Normal"/>
-        <w:bidi w:val="0"/>
-        <w:jc w:val="left"/>
+        </w:rPr>
+      </w:pPr>
+      <w:r>
         <w:rPr>
           <w:sz w:val="32"/>
           <w:szCs w:val="32"/>
         </w:rPr>
-      </w:pPr>
-      <w:r>
-        <w:rPr>
-          <w:sz w:val="32"/>
-          <w:szCs w:val="32"/>
-        </w:rPr>
       </w:r>
     </w:p>
     <w:p>
@@ -1753,13 +1962,7 @@
         <w:rPr>
           <w:highlight w:val="yellow"/>
         </w:rPr>
-        <w:t>/</w:t>
-      </w:r>
-      <w:r>
-        <w:rPr>
-          <w:highlight w:val="yellow"/>
-        </w:rPr>
-        <w:t>rules</w:t>
+        <w:t>/rules</w:t>
       </w:r>
     </w:p>
     <w:p>
@@ -2112,14 +2315,10 @@
         <w:bidi w:val="0"/>
         <w:ind w:left="0" w:hanging="0"/>
         <w:jc w:val="left"/>
-        <w:rPr>
-          <w:rFonts w:ascii="DejaVu Sans Mono" w:hAnsi="DejaVu Sans Mono"/>
-        </w:rPr>
-      </w:pPr>
-      <w:r>
-        <w:rPr>
-          <w:rFonts w:ascii="DejaVu Sans Mono" w:hAnsi="DejaVu Sans Mono"/>
-        </w:rPr>
+        <w:rPr/>
+      </w:pPr>
+      <w:r>
+        <w:rPr/>
       </w:r>
     </w:p>
     <w:sectPr>
@@ -2141,6 +2340,7 @@
     <w:rPrDefault>
       <w:rPr>
         <w:rFonts w:ascii="Liberation Serif" w:hAnsi="Liberation Serif" w:eastAsia="Droid Sans Fallback" w:cs="FreeSans"/>
+        <w:sz w:val="20"/>
         <w:szCs w:val="24"/>
         <w:lang w:val="en-US" w:eastAsia="zh-CN" w:bidi="fa-IR"/>
       </w:rPr>

</xml_diff>